<commit_message>
modified 差 换成 别
</commit_message>
<xml_diff>
--- a/Git distributed version control system.docx
+++ b/Git distributed version control system.docx
@@ -110,9 +110,6 @@
         <w:shd w:val="clear" w:color="auto" w:fill="FAFAFC"/>
         <w:wordWrap w:val="0"/>
         <w:spacing w:before="100" w:beforeAutospacing="1" w:after="100" w:afterAutospacing="1"/>
-        <w:rPr>
-          <w:rFonts w:hint="eastAsia"/>
-        </w:rPr>
       </w:pPr>
       <w:hyperlink r:id="rId7" w:history="1">
         <w:r>
@@ -129,9 +126,6 @@
         <w:shd w:val="clear" w:color="auto" w:fill="FAFAFC"/>
         <w:wordWrap w:val="0"/>
         <w:spacing w:before="100" w:beforeAutospacing="1" w:after="100" w:afterAutospacing="1"/>
-        <w:rPr>
-          <w:rFonts w:hint="eastAsia"/>
-        </w:rPr>
       </w:pPr>
     </w:p>
     <w:p>
@@ -171,16 +165,22 @@
         <w:rPr>
           <w:rFonts w:hint="eastAsia"/>
         </w:rPr>
-        <w:t>等文档管理，无法检查文档内容差异变化，只能通过检查大小变化区别文档差异</w:t>
+        <w:t>等文档</w:t>
       </w:r>
       <w:r>
         <w:rPr>
           <w:rFonts w:hint="eastAsia"/>
         </w:rPr>
-        <w:t xml:space="preserve"> </w:t>
+        <w:t>管理，无法检查文档内容差异变化，只能通过检查大小变化区别文档差别</w:t>
       </w:r>
       <w:bookmarkStart w:id="0" w:name="_GoBack"/>
       <w:bookmarkEnd w:id="0"/>
+      <w:r>
+        <w:rPr>
+          <w:rFonts w:hint="eastAsia"/>
+        </w:rPr>
+        <w:t xml:space="preserve"> </w:t>
+      </w:r>
     </w:p>
     <w:p/>
     <w:sectPr>

</xml_diff>